<commit_message>
fixing use case diagram
</commit_message>
<xml_diff>
--- a/SpecyfikacjaWymagan.docx
+++ b/SpecyfikacjaWymagan.docx
@@ -515,7 +515,7 @@
           <wp:inline distT="0" distB="0" distL="0" distR="0">
             <wp:extent cx="5760720" cy="4304030"/>
             <wp:effectExtent l="0" t="0" r="0" b="1270"/>
-            <wp:docPr id="1" name="Obraz 1"/>
+            <wp:docPr id="2" name="Obraz 2"/>
             <wp:cNvGraphicFramePr>
               <a:graphicFrameLocks xmlns:a="http://schemas.openxmlformats.org/drawingml/2006/main" noChangeAspect="1"/>
             </wp:cNvGraphicFramePr>
@@ -523,7 +523,7 @@
               <a:graphicData uri="http://schemas.openxmlformats.org/drawingml/2006/picture">
                 <pic:pic xmlns:pic="http://schemas.openxmlformats.org/drawingml/2006/picture">
                   <pic:nvPicPr>
-                    <pic:cNvPr id="1" name="UseCaseDiagram1.jpg"/>
+                    <pic:cNvPr id="2" name="UseCaseDiagram1.jpg"/>
                     <pic:cNvPicPr/>
                   </pic:nvPicPr>
                   <pic:blipFill>

</xml_diff>